<commit_message>
added URLs to Michigan and Berg
</commit_message>
<xml_diff>
--- a/files/study-details/Source/table-pico.docx
+++ b/files/study-details/Source/table-pico.docx
@@ -14,7 +14,6 @@
           <w:szCs w:val="48"/>
         </w:rPr>
       </w:pPr>
-      <w:proofErr w:type="spellStart"/>
       <w:r>
         <w:rPr>
           <w:rFonts w:ascii="Times New Roman" w:eastAsia="Times New Roman" w:hAnsi="Times New Roman"/>
@@ -24,19 +23,7 @@
           <w:sz w:val="48"/>
           <w:szCs w:val="48"/>
         </w:rPr>
-        <w:t>openMetaAnalysis</w:t>
-      </w:r>
-      <w:proofErr w:type="spellEnd"/>
-      <w:r>
-        <w:rPr>
-          <w:rFonts w:ascii="Times New Roman" w:eastAsia="Times New Roman" w:hAnsi="Times New Roman"/>
-          <w:b/>
-          <w:bCs/>
-          <w:kern w:val="3"/>
-          <w:sz w:val="48"/>
-          <w:szCs w:val="48"/>
-        </w:rPr>
-        <w:t>: PICO Table</w:t>
+        <w:t>openMetaAnalysis: PICO Table</w:t>
       </w:r>
       <w:r>
         <w:rPr>
@@ -287,15 +274,7 @@
                 <w:sz w:val="24"/>
                 <w:szCs w:val="24"/>
               </w:rPr>
-              <w:t>Gordon study 1</w:t>
-            </w:r>
-            <w:r>
-              <w:rPr>
-                <w:rFonts w:ascii="Times New Roman" w:eastAsia="Times New Roman" w:hAnsi="Times New Roman"/>
-                <w:sz w:val="24"/>
-                <w:szCs w:val="24"/>
-              </w:rPr>
-              <w:t>, 2007</w:t>
+              <w:t>Gordon study 1, 2007</w:t>
             </w:r>
             <w:r>
               <w:rPr>
@@ -304,13 +283,6 @@
                 <w:szCs w:val="24"/>
               </w:rPr>
               <w:br/>
-            </w:r>
-            <w:r>
-              <w:rPr>
-                <w:rFonts w:ascii="Times New Roman" w:eastAsia="Times New Roman" w:hAnsi="Times New Roman"/>
-                <w:sz w:val="24"/>
-                <w:szCs w:val="24"/>
-              </w:rPr>
               <w:t>J Managerial Psychol</w:t>
             </w:r>
             <w:r>
@@ -320,13 +292,6 @@
                 <w:szCs w:val="24"/>
               </w:rPr>
               <w:br/>
-            </w:r>
-            <w:r>
-              <w:rPr>
-                <w:rFonts w:ascii="Times New Roman" w:eastAsia="Times New Roman" w:hAnsi="Times New Roman"/>
-                <w:sz w:val="24"/>
-                <w:szCs w:val="24"/>
-              </w:rPr>
               <w:t xml:space="preserve">DOI: </w:t>
             </w:r>
             <w:hyperlink r:id="rId6" w:history="1">
@@ -374,23 +339,7 @@
                 <w:sz w:val="24"/>
                 <w:szCs w:val="24"/>
               </w:rPr>
-              <w:t>119</w:t>
-            </w:r>
-            <w:r>
-              <w:rPr>
-                <w:rFonts w:ascii="Times New Roman" w:eastAsia="Times New Roman" w:hAnsi="Times New Roman"/>
-                <w:sz w:val="24"/>
-                <w:szCs w:val="24"/>
-              </w:rPr>
-              <w:t xml:space="preserve"> </w:t>
-            </w:r>
-            <w:r>
-              <w:rPr>
-                <w:rFonts w:ascii="Times New Roman" w:eastAsia="Times New Roman" w:hAnsi="Times New Roman"/>
-                <w:sz w:val="24"/>
-                <w:szCs w:val="24"/>
-              </w:rPr>
-              <w:t xml:space="preserve">medical specialists </w:t>
+              <w:t xml:space="preserve">119 medical specialists </w:t>
             </w:r>
             <w:r>
               <w:rPr>
@@ -429,23 +378,13 @@
                 <w:szCs w:val="24"/>
               </w:rPr>
             </w:pPr>
-            <w:proofErr w:type="gramStart"/>
-            <w:r>
-              <w:rPr>
-                <w:rFonts w:ascii="Times New Roman" w:eastAsia="Times New Roman" w:hAnsi="Times New Roman"/>
-                <w:sz w:val="24"/>
-                <w:szCs w:val="24"/>
-              </w:rPr>
-              <w:t>3 hour</w:t>
-            </w:r>
-            <w:proofErr w:type="gramEnd"/>
-            <w:r>
-              <w:rPr>
-                <w:rFonts w:ascii="Times New Roman" w:eastAsia="Times New Roman" w:hAnsi="Times New Roman"/>
-                <w:sz w:val="24"/>
-                <w:szCs w:val="24"/>
-              </w:rPr>
-              <w:t xml:space="preserve"> workshops</w:t>
+            <w:r>
+              <w:rPr>
+                <w:rFonts w:ascii="Times New Roman" w:eastAsia="Times New Roman" w:hAnsi="Times New Roman"/>
+                <w:sz w:val="24"/>
+                <w:szCs w:val="24"/>
+              </w:rPr>
+              <w:t>3 hour workshops</w:t>
             </w:r>
           </w:p>
         </w:tc>
@@ -580,23 +519,7 @@
                 <w:sz w:val="24"/>
                 <w:szCs w:val="24"/>
               </w:rPr>
-              <w:t xml:space="preserve">Gordon study </w:t>
-            </w:r>
-            <w:r>
-              <w:rPr>
-                <w:rFonts w:ascii="Times New Roman" w:eastAsia="Times New Roman" w:hAnsi="Times New Roman"/>
-                <w:sz w:val="24"/>
-                <w:szCs w:val="24"/>
-              </w:rPr>
-              <w:t>2</w:t>
-            </w:r>
-            <w:r>
-              <w:rPr>
-                <w:rFonts w:ascii="Times New Roman" w:eastAsia="Times New Roman" w:hAnsi="Times New Roman"/>
-                <w:sz w:val="24"/>
-                <w:szCs w:val="24"/>
-              </w:rPr>
-              <w:t>, 2007</w:t>
+              <w:t>Gordon study 2, 2007</w:t>
             </w:r>
             <w:r>
               <w:rPr>
@@ -661,15 +584,7 @@
                 <w:sz w:val="24"/>
                 <w:szCs w:val="24"/>
               </w:rPr>
-              <w:t>58 nurses</w:t>
-            </w:r>
-            <w:r>
-              <w:rPr>
-                <w:rFonts w:ascii="Times New Roman" w:eastAsia="Times New Roman" w:hAnsi="Times New Roman"/>
-                <w:sz w:val="24"/>
-                <w:szCs w:val="24"/>
-              </w:rPr>
-              <w:t xml:space="preserve"> </w:t>
+              <w:t xml:space="preserve">58 nurses </w:t>
             </w:r>
             <w:r>
               <w:rPr>
@@ -708,23 +623,13 @@
                 <w:szCs w:val="24"/>
               </w:rPr>
             </w:pPr>
-            <w:proofErr w:type="gramStart"/>
-            <w:r>
-              <w:rPr>
-                <w:rFonts w:ascii="Times New Roman" w:eastAsia="Times New Roman" w:hAnsi="Times New Roman"/>
-                <w:sz w:val="24"/>
-                <w:szCs w:val="24"/>
-              </w:rPr>
-              <w:t>3 hour</w:t>
-            </w:r>
-            <w:proofErr w:type="gramEnd"/>
-            <w:r>
-              <w:rPr>
-                <w:rFonts w:ascii="Times New Roman" w:eastAsia="Times New Roman" w:hAnsi="Times New Roman"/>
-                <w:sz w:val="24"/>
-                <w:szCs w:val="24"/>
-              </w:rPr>
-              <w:t xml:space="preserve"> workshops</w:t>
+            <w:r>
+              <w:rPr>
+                <w:rFonts w:ascii="Times New Roman" w:eastAsia="Times New Roman" w:hAnsi="Times New Roman"/>
+                <w:sz w:val="24"/>
+                <w:szCs w:val="24"/>
+              </w:rPr>
+              <w:t>3 hour workshops</w:t>
             </w:r>
           </w:p>
         </w:tc>
@@ -790,6 +695,23 @@
                 <w:szCs w:val="24"/>
               </w:rPr>
             </w:pPr>
+            <w:r>
+              <w:rPr>
+                <w:rFonts w:ascii="Times New Roman" w:eastAsia="Times New Roman" w:hAnsi="Times New Roman"/>
+                <w:sz w:val="24"/>
+                <w:szCs w:val="24"/>
+              </w:rPr>
+              <w:t>Primary:</w:t>
+            </w:r>
+            <w:r>
+              <w:rPr>
+                <w:rFonts w:ascii="Times New Roman" w:eastAsia="Times New Roman" w:hAnsi="Times New Roman"/>
+                <w:sz w:val="24"/>
+                <w:szCs w:val="24"/>
+              </w:rPr>
+              <w:br/>
+              <w:t>•</w:t>
+            </w:r>
           </w:p>
         </w:tc>
       </w:tr>
@@ -838,36 +760,8 @@
                 <w:szCs w:val="24"/>
               </w:rPr>
               <w:br/>
-              <w:t xml:space="preserve">J </w:t>
-            </w:r>
-            <w:proofErr w:type="spellStart"/>
-            <w:r>
-              <w:rPr>
-                <w:rFonts w:ascii="Times New Roman" w:eastAsia="Times New Roman" w:hAnsi="Times New Roman"/>
-                <w:sz w:val="24"/>
-                <w:szCs w:val="24"/>
-              </w:rPr>
-              <w:t>Voc</w:t>
-            </w:r>
-            <w:proofErr w:type="spellEnd"/>
-            <w:r>
-              <w:rPr>
-                <w:rFonts w:ascii="Times New Roman" w:eastAsia="Times New Roman" w:hAnsi="Times New Roman"/>
-                <w:sz w:val="24"/>
-                <w:szCs w:val="24"/>
-              </w:rPr>
-              <w:t xml:space="preserve"> </w:t>
-            </w:r>
-            <w:proofErr w:type="spellStart"/>
-            <w:r>
-              <w:rPr>
-                <w:rFonts w:ascii="Times New Roman" w:eastAsia="Times New Roman" w:hAnsi="Times New Roman"/>
-                <w:sz w:val="24"/>
-                <w:szCs w:val="24"/>
-              </w:rPr>
-              <w:t>Behav</w:t>
-            </w:r>
-            <w:proofErr w:type="spellEnd"/>
+              <w:t>J Voc Behav</w:t>
+            </w:r>
             <w:r>
               <w:rPr>
                 <w:rFonts w:ascii="Times New Roman" w:eastAsia="Times New Roman" w:hAnsi="Times New Roman"/>
@@ -961,29 +855,51 @@
                 <w:szCs w:val="24"/>
               </w:rPr>
             </w:pPr>
-            <w:r>
-              <w:rPr>
-                <w:rFonts w:ascii="Times New Roman" w:eastAsia="Times New Roman" w:hAnsi="Times New Roman"/>
-                <w:sz w:val="24"/>
-                <w:szCs w:val="24"/>
-              </w:rPr>
-              <w:t>Michigan Job Crafting</w:t>
-            </w:r>
-            <w:r>
-              <w:rPr>
-                <w:rFonts w:ascii="Times New Roman" w:eastAsia="Times New Roman" w:hAnsi="Times New Roman"/>
-                <w:sz w:val="24"/>
-                <w:szCs w:val="24"/>
-              </w:rPr>
-              <w:t xml:space="preserve"> </w:t>
-            </w:r>
-            <w:r>
-              <w:rPr>
-                <w:rFonts w:ascii="Times New Roman" w:eastAsia="Times New Roman" w:hAnsi="Times New Roman"/>
-                <w:sz w:val="24"/>
-                <w:szCs w:val="24"/>
-              </w:rPr>
-              <w:t>Exercise (Berg, 2010)</w:t>
+            <w:hyperlink r:id="rId9" w:history="1">
+              <w:r>
+                <w:rPr>
+                  <w:rStyle w:val="Hyperlink"/>
+                  <w:rFonts w:ascii="Times New Roman" w:eastAsia="Times New Roman" w:hAnsi="Times New Roman"/>
+                  <w:sz w:val="24"/>
+                  <w:szCs w:val="24"/>
+                </w:rPr>
+                <w:t>Michigan Job Crafting Exercise</w:t>
+              </w:r>
+            </w:hyperlink>
+            <w:r>
+              <w:rPr>
+                <w:rFonts w:ascii="Times New Roman" w:eastAsia="Times New Roman" w:hAnsi="Times New Roman"/>
+                <w:sz w:val="24"/>
+                <w:szCs w:val="24"/>
+              </w:rPr>
+              <w:t xml:space="preserve"> (Berg, 2010</w:t>
+            </w:r>
+            <w:r>
+              <w:rPr>
+                <w:rFonts w:ascii="Times New Roman" w:eastAsia="Times New Roman" w:hAnsi="Times New Roman"/>
+                <w:sz w:val="24"/>
+                <w:szCs w:val="24"/>
+              </w:rPr>
+              <w:t xml:space="preserve">. DOI </w:t>
+            </w:r>
+            <w:hyperlink r:id="rId10" w:history="1">
+              <w:r>
+                <w:rPr>
+                  <w:rStyle w:val="Hyperlink"/>
+                  <w:rFonts w:ascii="Times New Roman" w:eastAsia="Times New Roman" w:hAnsi="Times New Roman"/>
+                  <w:sz w:val="24"/>
+                  <w:szCs w:val="24"/>
+                </w:rPr>
+                <w:t>10.1287/orsc.1090.0497</w:t>
+              </w:r>
+            </w:hyperlink>
+            <w:r>
+              <w:rPr>
+                <w:rFonts w:ascii="Times New Roman" w:eastAsia="Times New Roman" w:hAnsi="Times New Roman"/>
+                <w:sz w:val="24"/>
+                <w:szCs w:val="24"/>
+              </w:rPr>
+              <w:t>)</w:t>
             </w:r>
           </w:p>
           <w:p>
@@ -1037,15 +953,7 @@
                 <w:sz w:val="24"/>
                 <w:szCs w:val="24"/>
               </w:rPr>
-              <w:t xml:space="preserve">Usual </w:t>
-            </w:r>
-            <w:r>
-              <w:rPr>
-                <w:rFonts w:ascii="Times New Roman" w:eastAsia="Times New Roman" w:hAnsi="Times New Roman"/>
-                <w:sz w:val="24"/>
-                <w:szCs w:val="24"/>
-              </w:rPr>
-              <w:t>workday</w:t>
+              <w:t>Usual workday</w:t>
             </w:r>
           </w:p>
         </w:tc>
@@ -1295,15 +1203,9 @@
     </w:tbl>
     <w:p>
       <w:r>
-        <w:t>This file, with links to references</w:t>
+        <w:t xml:space="preserve">This file, with links to references, is available at </w:t>
       </w:r>
-      <w:r>
-        <w:t>,</w:t>
-      </w:r>
-      <w:r>
-        <w:t xml:space="preserve"> is available at </w:t>
-      </w:r>
-      <w:hyperlink r:id="rId9" w:history="1">
+      <w:hyperlink r:id="rId11" w:history="1">
         <w:r>
           <w:rPr>
             <w:rStyle w:val="Hyperlink"/>

</xml_diff>

<commit_message>
better link for Michigan
</commit_message>
<xml_diff>
--- a/files/study-details/Source/table-pico.docx
+++ b/files/study-details/Source/table-pico.docx
@@ -544,15 +544,7 @@
                 <w:sz w:val="24"/>
                 <w:szCs w:val="24"/>
               </w:rPr>
-              <w:t>Utrecht Work Engagement Scale (UWES</w:t>
-            </w:r>
-            <w:r>
-              <w:rPr>
-                <w:rFonts w:ascii="Times New Roman" w:eastAsia="Times New Roman" w:hAnsi="Times New Roman"/>
-                <w:sz w:val="24"/>
-                <w:szCs w:val="24"/>
-              </w:rPr>
-              <w:t>)</w:t>
+              <w:t>Utrecht Work Engagement Scale (UWES)</w:t>
             </w:r>
           </w:p>
           <w:p>
@@ -579,15 +571,7 @@
                 <w:sz w:val="24"/>
                 <w:szCs w:val="24"/>
               </w:rPr>
-              <w:t>Oldenburg Burnout Inventory (OLBI</w:t>
-            </w:r>
-            <w:r>
-              <w:rPr>
-                <w:rFonts w:ascii="Times New Roman" w:eastAsia="Times New Roman" w:hAnsi="Times New Roman"/>
-                <w:sz w:val="24"/>
-                <w:szCs w:val="24"/>
-              </w:rPr>
-              <w:t>): emotional exhaustion</w:t>
+              <w:t>Oldenburg Burnout Inventory (OLBI): emotional exhaustion</w:t>
             </w:r>
           </w:p>
           <w:p>
@@ -625,15 +609,7 @@
                 <w:sz w:val="24"/>
                 <w:szCs w:val="24"/>
               </w:rPr>
-              <w:t xml:space="preserve">• </w:t>
-            </w:r>
-            <w:r>
-              <w:rPr>
-                <w:rFonts w:ascii="Times New Roman" w:eastAsia="Times New Roman" w:hAnsi="Times New Roman"/>
-                <w:sz w:val="24"/>
-                <w:szCs w:val="24"/>
-              </w:rPr>
-              <w:t>Others</w:t>
+              <w:t>• Others</w:t>
             </w:r>
           </w:p>
         </w:tc>
@@ -1200,15 +1176,7 @@
                 <w:sz w:val="24"/>
                 <w:szCs w:val="24"/>
               </w:rPr>
-              <w:t>P</w:t>
-            </w:r>
-            <w:r>
-              <w:rPr>
-                <w:rFonts w:ascii="Times New Roman" w:eastAsia="Times New Roman" w:hAnsi="Times New Roman"/>
-                <w:sz w:val="24"/>
-                <w:szCs w:val="24"/>
-              </w:rPr>
-              <w:t>sychological capital (</w:t>
+              <w:t>Psychological capital (</w:t>
             </w:r>
             <w:proofErr w:type="spellStart"/>
             <w:r>
@@ -1270,15 +1238,7 @@
                 <w:sz w:val="24"/>
                 <w:szCs w:val="24"/>
               </w:rPr>
-              <w:t>J</w:t>
-            </w:r>
-            <w:r>
-              <w:rPr>
-                <w:rFonts w:ascii="Times New Roman" w:eastAsia="Times New Roman" w:hAnsi="Times New Roman"/>
-                <w:sz w:val="24"/>
-                <w:szCs w:val="24"/>
-              </w:rPr>
-              <w:t>ob crafting</w:t>
+              <w:t>Job crafting</w:t>
             </w:r>
           </w:p>
           <w:p>

</xml_diff>